<commit_message>
created pdf library guide
</commit_message>
<xml_diff>
--- a/doc/forni&beffa_guida_utilizzo_libreria.docx
+++ b/doc/forni&beffa_guida_utilizzo_libreria.docx
@@ -7,6 +7,8 @@
         <w:pStyle w:val="Titolo"/>
         <w:jc w:val="both"/>
       </w:pPr>
+      <w:bookmarkStart w:id="0" w:name="_GoBack"/>
+      <w:bookmarkEnd w:id="0"/>
     </w:p>
     <w:p>
       <w:pPr>
@@ -913,8 +915,6 @@
       <w:r>
         <w:br w:type="page"/>
       </w:r>
-      <w:bookmarkStart w:id="0" w:name="_GoBack"/>
-      <w:bookmarkEnd w:id="0"/>
     </w:p>
     <w:p>
       <w:pPr>
@@ -1701,13 +1701,7 @@
         <w:rPr>
           <w:noProof/>
         </w:rPr>
-        <w:t>W</w:t>
-      </w:r>
-      <w:r>
-        <w:rPr>
-          <w:noProof/>
-        </w:rPr>
-        <w:t>aitTouch(int</w:t>
+        <w:t>WaitTouch(int</w:t>
       </w:r>
       <w:r>
         <w:rPr>
@@ -1719,13 +1713,7 @@
         <w:rPr>
           <w:noProof/>
         </w:rPr>
-        <w:t>ort</w:t>
-      </w:r>
-      <w:r>
-        <w:rPr>
-          <w:noProof/>
-        </w:rPr>
-        <w:t>)</w:t>
+        <w:t>ort)</w:t>
       </w:r>
       <w:bookmarkEnd w:id="5"/>
     </w:p>
@@ -1780,13 +1768,7 @@
         <w:rPr>
           <w:noProof/>
         </w:rPr>
-        <w:t xml:space="preserve">il sensore </w:t>
-      </w:r>
-      <w:r>
-        <w:rPr>
-          <w:noProof/>
-        </w:rPr>
-        <w:t>è collegato a</w:t>
+        <w:t>il sensore è collegato a</w:t>
       </w:r>
       <w:r>
         <w:rPr>
@@ -1798,13 +1780,7 @@
         <w:rPr>
           <w:noProof/>
         </w:rPr>
-        <w:t xml:space="preserve"> </w:t>
-      </w:r>
-      <w:r>
-        <w:rPr>
-          <w:noProof/>
-        </w:rPr>
-        <w:t>caso</w:t>
+        <w:t xml:space="preserve"> caso</w:t>
       </w:r>
       <w:r>
         <w:rPr>
@@ -1865,56 +1841,7 @@
           <w:noProof/>
           <w:lang w:val="en-US"/>
         </w:rPr>
-        <w:t>W</w:t>
-      </w:r>
-      <w:r>
-        <w:rPr>
-          <w:noProof/>
-          <w:lang w:val="en-US"/>
-        </w:rPr>
-        <w:t>aitLight(int</w:t>
-      </w:r>
-      <w:r>
-        <w:rPr>
-          <w:noProof/>
-          <w:lang w:val="en-US"/>
-        </w:rPr>
-        <w:t xml:space="preserve"> port</w:t>
-      </w:r>
-      <w:r>
-        <w:rPr>
-          <w:noProof/>
-          <w:lang w:val="en-US"/>
-        </w:rPr>
-        <w:t>, int</w:t>
-      </w:r>
-      <w:r>
-        <w:rPr>
-          <w:noProof/>
-          <w:lang w:val="en-US"/>
-        </w:rPr>
-        <w:t xml:space="preserve"> threshold, </w:t>
-      </w:r>
-      <w:r>
-        <w:rPr>
-          <w:noProof/>
-          <w:lang w:val="en-US"/>
-        </w:rPr>
-        <w:t>bool</w:t>
-      </w:r>
-      <w:r>
-        <w:rPr>
-          <w:noProof/>
-          <w:lang w:val="en-US"/>
-        </w:rPr>
-        <w:t xml:space="preserve"> higher</w:t>
-      </w:r>
-      <w:r>
-        <w:rPr>
-          <w:noProof/>
-          <w:lang w:val="en-US"/>
-        </w:rPr>
-        <w:t>)</w:t>
+        <w:t>WaitLight(int port, int threshold, bool higher)</w:t>
       </w:r>
       <w:bookmarkEnd w:id="6"/>
     </w:p>
@@ -1976,19 +1903,7 @@
         <w:rPr>
           <w:noProof/>
         </w:rPr>
-        <w:t xml:space="preserve"> </w:t>
-      </w:r>
-      <w:r>
-        <w:rPr>
-          <w:noProof/>
-        </w:rPr>
-        <w:t>il sensore</w:t>
-      </w:r>
-      <w:r>
-        <w:rPr>
-          <w:noProof/>
-        </w:rPr>
-        <w:t xml:space="preserve"> è collegato a</w:t>
+        <w:t xml:space="preserve"> il sensore è collegato a</w:t>
       </w:r>
       <w:r>
         <w:rPr>
@@ -2000,13 +1915,7 @@
         <w:rPr>
           <w:noProof/>
         </w:rPr>
-        <w:t xml:space="preserve"> </w:t>
-      </w:r>
-      <w:r>
-        <w:rPr>
-          <w:noProof/>
-        </w:rPr>
-        <w:t>caso</w:t>
+        <w:t xml:space="preserve"> caso</w:t>
       </w:r>
       <w:r>
         <w:rPr>
@@ -2126,31 +2035,7 @@
           <w:noProof/>
           <w:lang w:val="en-US"/>
         </w:rPr>
-        <w:t>waitLight</w:t>
-      </w:r>
-      <w:r>
-        <w:rPr>
-          <w:rFonts w:ascii="Courier New" w:hAnsi="Courier New" w:cs="Courier New"/>
-          <w:noProof/>
-          <w:lang w:val="en-US"/>
-        </w:rPr>
-        <w:t>(S2</w:t>
-      </w:r>
-      <w:r>
-        <w:rPr>
-          <w:rFonts w:ascii="Courier New" w:hAnsi="Courier New" w:cs="Courier New"/>
-          <w:noProof/>
-          <w:lang w:val="en-US"/>
-        </w:rPr>
-        <w:t>, 50, true</w:t>
-      </w:r>
-      <w:r>
-        <w:rPr>
-          <w:rFonts w:ascii="Courier New" w:hAnsi="Courier New" w:cs="Courier New"/>
-          <w:noProof/>
-          <w:lang w:val="en-US"/>
-        </w:rPr>
-        <w:t>);</w:t>
+        <w:t>waitLight(S2, 50, true);</w:t>
       </w:r>
     </w:p>
     <w:p>
@@ -2188,14 +2073,7 @@
           <w:lang w:val="en-US"/>
         </w:rPr>
         <w:lastRenderedPageBreak/>
-        <w:t>W</w:t>
-      </w:r>
-      <w:r>
-        <w:rPr>
-          <w:noProof/>
-          <w:lang w:val="en-US"/>
-        </w:rPr>
-        <w:t>aitDistance(int</w:t>
+        <w:t>WaitDistance(int</w:t>
       </w:r>
       <w:r>
         <w:rPr>
@@ -2308,13 +2186,7 @@
         <w:rPr>
           <w:noProof/>
         </w:rPr>
-        <w:t xml:space="preserve"> </w:t>
-      </w:r>
-      <w:r>
-        <w:rPr>
-          <w:noProof/>
-        </w:rPr>
-        <w:t>caso</w:t>
+        <w:t xml:space="preserve"> caso</w:t>
       </w:r>
       <w:r>
         <w:rPr>
@@ -2340,14 +2212,7 @@
           <w:b/>
           <w:noProof/>
         </w:rPr>
-        <w:t xml:space="preserve">int </w:t>
-      </w:r>
-      <w:r>
-        <w:rPr>
-          <w:b/>
-          <w:noProof/>
-        </w:rPr>
-        <w:t xml:space="preserve">distance: </w:t>
+        <w:t xml:space="preserve">int distance: </w:t>
       </w:r>
       <w:r>
         <w:rPr>
@@ -2444,31 +2309,7 @@
           <w:noProof/>
           <w:lang w:val="en-US"/>
         </w:rPr>
-        <w:t>waitDistance</w:t>
-      </w:r>
-      <w:r>
-        <w:rPr>
-          <w:rFonts w:ascii="Courier New" w:hAnsi="Courier New" w:cs="Courier New"/>
-          <w:noProof/>
-          <w:lang w:val="en-US"/>
-        </w:rPr>
-        <w:t>(S2</w:t>
-      </w:r>
-      <w:r>
-        <w:rPr>
-          <w:rFonts w:ascii="Courier New" w:hAnsi="Courier New" w:cs="Courier New"/>
-          <w:noProof/>
-          <w:lang w:val="en-US"/>
-        </w:rPr>
-        <w:t>, 30</w:t>
-      </w:r>
-      <w:r>
-        <w:rPr>
-          <w:rFonts w:ascii="Courier New" w:hAnsi="Courier New" w:cs="Courier New"/>
-          <w:noProof/>
-          <w:lang w:val="en-US"/>
-        </w:rPr>
-        <w:t>);</w:t>
+        <w:t>waitDistance(S2, 30);</w:t>
       </w:r>
     </w:p>
     <w:p>
@@ -2486,14 +2327,7 @@
           <w:noProof/>
           <w:lang w:val="en-US"/>
         </w:rPr>
-        <w:t>W</w:t>
-      </w:r>
-      <w:r>
-        <w:rPr>
-          <w:noProof/>
-          <w:lang w:val="en-US"/>
-        </w:rPr>
-        <w:t>aitSound(int</w:t>
+        <w:t>WaitSound(int</w:t>
       </w:r>
       <w:r>
         <w:rPr>
@@ -2577,13 +2411,7 @@
         <w:rPr>
           <w:noProof/>
         </w:rPr>
-        <w:t xml:space="preserve">orta a cui </w:t>
-      </w:r>
-      <w:r>
-        <w:rPr>
-          <w:noProof/>
-        </w:rPr>
-        <w:t xml:space="preserve">il sensore </w:t>
+        <w:t xml:space="preserve">orta a cui il sensore </w:t>
       </w:r>
       <w:r>
         <w:rPr>
@@ -2640,13 +2468,7 @@
         <w:rPr>
           <w:noProof/>
         </w:rPr>
-        <w:t>: soglia del suono</w:t>
-      </w:r>
-      <w:r>
-        <w:rPr>
-          <w:noProof/>
-        </w:rPr>
-        <w:t>.</w:t>
+        <w:t>: soglia del suono.</w:t>
       </w:r>
     </w:p>
     <w:p>
@@ -2683,31 +2505,7 @@
           <w:noProof/>
           <w:lang w:val="en-US"/>
         </w:rPr>
-        <w:t>waitSound</w:t>
-      </w:r>
-      <w:r>
-        <w:rPr>
-          <w:rFonts w:ascii="Courier New" w:hAnsi="Courier New" w:cs="Courier New"/>
-          <w:noProof/>
-          <w:lang w:val="en-US"/>
-        </w:rPr>
-        <w:t>(S2</w:t>
-      </w:r>
-      <w:r>
-        <w:rPr>
-          <w:rFonts w:ascii="Courier New" w:hAnsi="Courier New" w:cs="Courier New"/>
-          <w:noProof/>
-          <w:lang w:val="en-US"/>
-        </w:rPr>
-        <w:t>, 7</w:t>
-      </w:r>
-      <w:r>
-        <w:rPr>
-          <w:rFonts w:ascii="Courier New" w:hAnsi="Courier New" w:cs="Courier New"/>
-          <w:noProof/>
-          <w:lang w:val="en-US"/>
-        </w:rPr>
-        <w:t>0);</w:t>
+        <w:t>waitSound(S2, 70);</w:t>
       </w:r>
     </w:p>
     <w:p>
@@ -2725,14 +2523,7 @@
           <w:noProof/>
           <w:lang w:val="en-US"/>
         </w:rPr>
-        <w:t>W</w:t>
-      </w:r>
-      <w:r>
-        <w:rPr>
-          <w:noProof/>
-          <w:lang w:val="en-US"/>
-        </w:rPr>
-        <w:t>aitTime(long</w:t>
+        <w:t>WaitTime(long</w:t>
       </w:r>
       <w:r>
         <w:rPr>
@@ -2783,14 +2574,7 @@
           <w:b/>
           <w:noProof/>
         </w:rPr>
-        <w:t xml:space="preserve">int </w:t>
-      </w:r>
-      <w:r>
-        <w:rPr>
-          <w:b/>
-          <w:noProof/>
-        </w:rPr>
-        <w:t>millis</w:t>
+        <w:t>int millis</w:t>
       </w:r>
       <w:r>
         <w:rPr>
@@ -2839,15 +2623,7 @@
           <w:noProof/>
           <w:lang w:val="en-US"/>
         </w:rPr>
-        <w:t>waitTime</w:t>
-      </w:r>
-      <w:r>
-        <w:rPr>
-          <w:rFonts w:ascii="Courier New" w:hAnsi="Courier New" w:cs="Courier New"/>
-          <w:noProof/>
-          <w:lang w:val="en-US"/>
-        </w:rPr>
-        <w:t>(S2, 70);</w:t>
+        <w:t>waitTime(S2, 70);</w:t>
       </w:r>
     </w:p>
     <w:p>
@@ -2865,14 +2641,7 @@
           <w:noProof/>
           <w:lang w:val="en-US"/>
         </w:rPr>
-        <w:t>W</w:t>
-      </w:r>
-      <w:r>
-        <w:rPr>
-          <w:noProof/>
-          <w:lang w:val="en-US"/>
-        </w:rPr>
-        <w:t>aitRotations(int</w:t>
+        <w:t>WaitRotations(int</w:t>
       </w:r>
       <w:r>
         <w:rPr>
@@ -3027,13 +2796,7 @@
         <w:rPr>
           <w:noProof/>
         </w:rPr>
-        <w:t>numero intero di rotazioni che il motore deve compiere</w:t>
-      </w:r>
-      <w:r>
-        <w:rPr>
-          <w:noProof/>
-        </w:rPr>
-        <w:t>.</w:t>
+        <w:t>numero intero di rotazioni che il motore deve compiere.</w:t>
       </w:r>
     </w:p>
     <w:p>
@@ -3102,15 +2865,7 @@
           <w:noProof/>
           <w:lang w:val="en-US"/>
         </w:rPr>
-        <w:t>waitRotations</w:t>
-      </w:r>
-      <w:r>
-        <w:rPr>
-          <w:rFonts w:ascii="Courier New" w:hAnsi="Courier New" w:cs="Courier New"/>
-          <w:noProof/>
-          <w:lang w:val="en-US"/>
-        </w:rPr>
-        <w:t>(S2</w:t>
+        <w:t>waitRotations(S2</w:t>
       </w:r>
       <w:r>
         <w:rPr>
@@ -3164,14 +2919,7 @@
           <w:lang w:val="en-US"/>
         </w:rPr>
         <w:lastRenderedPageBreak/>
-        <w:t>W</w:t>
-      </w:r>
-      <w:r>
-        <w:rPr>
-          <w:noProof/>
-          <w:lang w:val="en-US"/>
-        </w:rPr>
-        <w:t>aitDegree</w:t>
+        <w:t>WaitDegree</w:t>
       </w:r>
       <w:r>
         <w:rPr>
@@ -3310,32 +3058,13 @@
           <w:b/>
           <w:noProof/>
         </w:rPr>
-        <w:t>degree</w:t>
-      </w:r>
-      <w:r>
-        <w:rPr>
-          <w:b/>
-          <w:noProof/>
-        </w:rPr>
-        <w:t xml:space="preserve"> </w:t>
-      </w:r>
-      <w:r>
-        <w:rPr>
-          <w:noProof/>
-        </w:rPr>
-        <w:t>: numero intero di</w:t>
-      </w:r>
-      <w:r>
-        <w:rPr>
-          <w:noProof/>
-        </w:rPr>
-        <w:t xml:space="preserve"> gradi di cui deve girare il motore</w:t>
-      </w:r>
-      <w:r>
-        <w:rPr>
-          <w:noProof/>
-        </w:rPr>
-        <w:t>.</w:t>
+        <w:t xml:space="preserve">degree </w:t>
+      </w:r>
+      <w:r>
+        <w:rPr>
+          <w:noProof/>
+        </w:rPr>
+        <w:t>: numero intero di gradi di cui deve girare il motore.</w:t>
       </w:r>
     </w:p>
     <w:p>
@@ -3367,19 +3096,7 @@
         <w:rPr>
           <w:noProof/>
         </w:rPr>
-        <w:t xml:space="preserve"> velocit</w:t>
-      </w:r>
-      <w:r>
-        <w:rPr>
-          <w:noProof/>
-        </w:rPr>
-        <w:t>à con cui vengono svolti i gradi di rotazione</w:t>
-      </w:r>
-      <w:r>
-        <w:rPr>
-          <w:noProof/>
-        </w:rPr>
-        <w:t>.</w:t>
+        <w:t xml:space="preserve"> velocità con cui vengono svolti i gradi di rotazione.</w:t>
       </w:r>
     </w:p>
     <w:p>
@@ -3426,14 +3143,7 @@
           <w:rFonts w:ascii="Courier New" w:hAnsi="Courier New" w:cs="Courier New"/>
           <w:noProof/>
         </w:rPr>
-        <w:t>, 130</w:t>
-      </w:r>
-      <w:r>
-        <w:rPr>
-          <w:rFonts w:ascii="Courier New" w:hAnsi="Courier New" w:cs="Courier New"/>
-          <w:noProof/>
-        </w:rPr>
-        <w:t>, 100</w:t>
+        <w:t>, 130, 100</w:t>
       </w:r>
       <w:r>
         <w:rPr>
@@ -3517,7 +3227,7 @@
           <w:rPr>
             <w:noProof/>
           </w:rPr>
-          <w:t>2</w:t>
+          <w:t>3</w:t>
         </w:r>
         <w:r>
           <w:fldChar w:fldCharType="end"/>
@@ -4972,7 +4682,7 @@
 </file>
 
 <file path=customXml/itemProps1.xml><?xml version="1.0" encoding="utf-8"?>
-<ds:datastoreItem xmlns:ds="http://schemas.openxmlformats.org/officeDocument/2006/customXml" ds:itemID="{41965707-8675-4EA3-B91B-65731618645F}">
+<ds:datastoreItem xmlns:ds="http://schemas.openxmlformats.org/officeDocument/2006/customXml" ds:itemID="{7E2C5D43-2488-4FF5-9382-5581FC57C676}">
   <ds:schemaRefs>
     <ds:schemaRef ds:uri="http://schemas.openxmlformats.org/officeDocument/2006/bibliography"/>
   </ds:schemaRefs>

</xml_diff>